<commit_message>
chore: fisnish up the comparison between the document and relational model
</commit_message>
<xml_diff>
--- a/data/data-models-and-query-languages.docx
+++ b/data/data-models-and-query-languages.docx
@@ -2488,12 +2488,739 @@
         <w:pStyle w:val="Heading3"/>
       </w:pPr>
       <w:r>
+        <w:lastRenderedPageBreak/>
         <w:t>Many-to-One and Many-to-Many Relationships</w:t>
       </w:r>
     </w:p>
     <w:p>
-      <w:r>
-        <w:t>…………………………………………………………….</w:t>
+      <w:pPr>
+        <w:pStyle w:val="NoSpacing"/>
+      </w:pPr>
+      <w:r>
+        <w:t xml:space="preserve">In the relational model showed in the first picture in the preceding section </w:t>
+      </w:r>
+      <w:r>
+        <w:rPr>
+          <w:rFonts w:ascii="UbuntuMono-Regular" w:hAnsi="UbuntuMono-Regular" w:cs="UbuntuMono-Regular"/>
+          <w:sz w:val="20"/>
+          <w:szCs w:val="20"/>
+        </w:rPr>
+        <w:t xml:space="preserve">region_id </w:t>
+      </w:r>
+      <w:r>
+        <w:rPr>
+          <w:rFonts w:ascii="MinionPro-Regular" w:eastAsia="MinionPro-Regular" w:hAnsi="UbuntuMono-Regular" w:cs="MinionPro-Regular"/>
+          <w:sz w:val="21"/>
+          <w:szCs w:val="21"/>
+        </w:rPr>
+        <w:t>and</w:t>
+      </w:r>
+      <w:r>
+        <w:rPr>
+          <w:rFonts w:ascii="MinionPro-Regular" w:eastAsia="MinionPro-Regular" w:hAnsi="UbuntuMono-Regular" w:cs="MinionPro-Regular"/>
+          <w:sz w:val="21"/>
+          <w:szCs w:val="21"/>
+        </w:rPr>
+        <w:t xml:space="preserve"> </w:t>
+      </w:r>
+      <w:r>
+        <w:rPr>
+          <w:rFonts w:ascii="UbuntuMono-Regular" w:hAnsi="UbuntuMono-Regular" w:cs="UbuntuMono-Regular"/>
+          <w:sz w:val="20"/>
+          <w:szCs w:val="20"/>
+        </w:rPr>
+        <w:t xml:space="preserve">industry_id </w:t>
+      </w:r>
+      <w:r>
+        <w:t>are given as IDs, not as plain-text strings "Greater Seattle Area" and</w:t>
+      </w:r>
+      <w:r>
+        <w:t xml:space="preserve"> </w:t>
+      </w:r>
+      <w:r>
+        <w:t>"Philanthropy". Why?</w:t>
+      </w:r>
+    </w:p>
+    <w:p>
+      <w:pPr>
+        <w:pStyle w:val="NoSpacing"/>
+      </w:pPr>
+    </w:p>
+    <w:p>
+      <w:pPr>
+        <w:pStyle w:val="NoSpacing"/>
+      </w:pPr>
+      <w:r>
+        <w:t>If the user interface has free-text fields for entering the region and the industry, it</w:t>
+      </w:r>
+      <w:r>
+        <w:t xml:space="preserve"> </w:t>
+      </w:r>
+      <w:r>
+        <w:t>makes sense to store them as plain-text strings. But there are advantages to having</w:t>
+      </w:r>
+      <w:r>
+        <w:t xml:space="preserve"> </w:t>
+      </w:r>
+      <w:r>
+        <w:t>standardized lists of geographic regions and industries, and letting users choose from</w:t>
+      </w:r>
+      <w:r>
+        <w:t xml:space="preserve"> </w:t>
+      </w:r>
+      <w:r>
+        <w:t>a drop-down list or auto</w:t>
+      </w:r>
+      <w:r>
+        <w:t>-</w:t>
+      </w:r>
+      <w:r>
+        <w:t>completer:</w:t>
+      </w:r>
+    </w:p>
+    <w:p>
+      <w:pPr>
+        <w:pStyle w:val="NoSpacing"/>
+        <w:spacing w:after="40"/>
+      </w:pPr>
+      <w:r>
+        <w:rPr>
+          <w:rFonts w:hint="eastAsia"/>
+        </w:rPr>
+        <w:t>•</w:t>
+      </w:r>
+      <w:r>
+        <w:t xml:space="preserve"> Consistent style and spelling across profiles</w:t>
+      </w:r>
+    </w:p>
+    <w:p>
+      <w:pPr>
+        <w:pStyle w:val="NoSpacing"/>
+        <w:spacing w:after="40"/>
+      </w:pPr>
+      <w:r>
+        <w:rPr>
+          <w:rFonts w:hint="eastAsia"/>
+        </w:rPr>
+        <w:t>•</w:t>
+      </w:r>
+      <w:r>
+        <w:t xml:space="preserve"> Avoiding ambiguity (e.g., if there are several cities with the same name)</w:t>
+      </w:r>
+    </w:p>
+    <w:p>
+      <w:pPr>
+        <w:pStyle w:val="NoSpacing"/>
+        <w:spacing w:after="40"/>
+      </w:pPr>
+      <w:r>
+        <w:rPr>
+          <w:rFonts w:hint="eastAsia"/>
+        </w:rPr>
+        <w:t>•</w:t>
+      </w:r>
+      <w:r>
+        <w:t xml:space="preserve"> Ease of updating</w:t>
+      </w:r>
+      <w:r>
+        <w:rPr>
+          <w:rFonts w:hint="eastAsia"/>
+        </w:rPr>
+        <w:t>—</w:t>
+      </w:r>
+      <w:r>
+        <w:t>the name is stored in only one place, so it is easy to update</w:t>
+      </w:r>
+      <w:r>
+        <w:t xml:space="preserve"> </w:t>
+      </w:r>
+      <w:r>
+        <w:t>across the</w:t>
+      </w:r>
+      <w:r>
+        <w:t xml:space="preserve"> </w:t>
+      </w:r>
+      <w:r>
+        <w:t>board if it ever needs to be changed (e.g., change of a city name due to</w:t>
+      </w:r>
+      <w:r>
+        <w:t xml:space="preserve"> </w:t>
+      </w:r>
+      <w:r>
+        <w:t>political events)</w:t>
+      </w:r>
+    </w:p>
+    <w:p>
+      <w:pPr>
+        <w:pStyle w:val="NoSpacing"/>
+        <w:spacing w:after="40"/>
+      </w:pPr>
+      <w:r>
+        <w:rPr>
+          <w:rFonts w:hint="eastAsia"/>
+        </w:rPr>
+        <w:t>•</w:t>
+      </w:r>
+      <w:r>
+        <w:t xml:space="preserve"> Localization support</w:t>
+      </w:r>
+      <w:r>
+        <w:rPr>
+          <w:rFonts w:hint="eastAsia"/>
+        </w:rPr>
+        <w:t>—</w:t>
+      </w:r>
+      <w:r>
+        <w:t>when the site is translated into other languages, the standardized</w:t>
+      </w:r>
+    </w:p>
+    <w:p>
+      <w:pPr>
+        <w:pStyle w:val="NoSpacing"/>
+        <w:spacing w:after="40"/>
+      </w:pPr>
+      <w:r>
+        <w:t>lists can be localized, so the region and industry can be displayed in the</w:t>
+      </w:r>
+      <w:r>
+        <w:t xml:space="preserve"> </w:t>
+      </w:r>
+      <w:r>
+        <w:t>viewer</w:t>
+      </w:r>
+      <w:r>
+        <w:rPr>
+          <w:rFonts w:hint="eastAsia"/>
+        </w:rPr>
+        <w:t>’</w:t>
+      </w:r>
+      <w:r>
+        <w:t>s language</w:t>
+      </w:r>
+    </w:p>
+    <w:p>
+      <w:pPr>
+        <w:pStyle w:val="NoSpacing"/>
+        <w:spacing w:after="40"/>
+      </w:pPr>
+      <w:r>
+        <w:rPr>
+          <w:rFonts w:hint="eastAsia"/>
+        </w:rPr>
+        <w:t>•</w:t>
+      </w:r>
+      <w:r>
+        <w:t xml:space="preserve"> Better search</w:t>
+      </w:r>
+      <w:r>
+        <w:rPr>
+          <w:rFonts w:hint="eastAsia"/>
+        </w:rPr>
+        <w:t>—</w:t>
+      </w:r>
+      <w:r>
+        <w:t>e.g., a search for philanthropists in the state of Washington can</w:t>
+      </w:r>
+      <w:r>
+        <w:t xml:space="preserve"> </w:t>
+      </w:r>
+      <w:r>
+        <w:t>match this profile, because the list of regions can encode the fact that Seattle is in</w:t>
+      </w:r>
+      <w:r>
+        <w:t xml:space="preserve"> </w:t>
+      </w:r>
+      <w:r>
+        <w:t xml:space="preserve">Washington (which is not apparent from the string </w:t>
+      </w:r>
+      <w:r>
+        <w:rPr>
+          <w:rFonts w:ascii="UbuntuMono-Regular" w:hAnsi="UbuntuMono-Regular" w:cs="UbuntuMono-Regular"/>
+          <w:sz w:val="20"/>
+          <w:szCs w:val="20"/>
+        </w:rPr>
+        <w:t>"Greater Seattle Area"</w:t>
+      </w:r>
+      <w:r>
+        <w:t>)</w:t>
+      </w:r>
+    </w:p>
+    <w:p>
+      <w:pPr>
+        <w:pStyle w:val="NoSpacing"/>
+        <w:spacing w:after="40"/>
+      </w:pPr>
+    </w:p>
+    <w:p>
+      <w:pPr>
+        <w:pStyle w:val="NoSpacing"/>
+      </w:pPr>
+      <w:r>
+        <w:t>Whether you store an ID or a text string is a question of duplication. When you use</w:t>
+      </w:r>
+    </w:p>
+    <w:p>
+      <w:pPr>
+        <w:pStyle w:val="NoSpacing"/>
+      </w:pPr>
+      <w:r>
+        <w:t xml:space="preserve">an ID, the information that is meaningful to humans (such as the word </w:t>
+      </w:r>
+      <w:r>
+        <w:rPr>
+          <w:rFonts w:ascii="MinionPro-It" w:eastAsia="MinionPro-It" w:cs="MinionPro-It"/>
+          <w:i/>
+          <w:iCs/>
+        </w:rPr>
+        <w:t>Philanthropy</w:t>
+      </w:r>
+      <w:r>
+        <w:t>)</w:t>
+      </w:r>
+    </w:p>
+    <w:p>
+      <w:pPr>
+        <w:pStyle w:val="NoSpacing"/>
+      </w:pPr>
+      <w:r>
+        <w:t>is stored in only one place, and everything that refers to it uses an ID (which only has</w:t>
+      </w:r>
+    </w:p>
+    <w:p>
+      <w:pPr>
+        <w:pStyle w:val="NoSpacing"/>
+      </w:pPr>
+      <w:r>
+        <w:t>meaning within the database). When you store the text directly, you are duplicating</w:t>
+      </w:r>
+    </w:p>
+    <w:p>
+      <w:pPr>
+        <w:pStyle w:val="NoSpacing"/>
+      </w:pPr>
+      <w:r>
+        <w:t>the human-meaningful information in every record that uses it.</w:t>
+      </w:r>
+    </w:p>
+    <w:p>
+      <w:pPr>
+        <w:pStyle w:val="NoSpacing"/>
+      </w:pPr>
+    </w:p>
+    <w:p>
+      <w:pPr>
+        <w:pStyle w:val="NoSpacing"/>
+      </w:pPr>
+      <w:r>
+        <w:t>The advantage of using an ID is that because it has no meaning to humans, it never</w:t>
+      </w:r>
+    </w:p>
+    <w:p>
+      <w:pPr>
+        <w:pStyle w:val="NoSpacing"/>
+      </w:pPr>
+      <w:r>
+        <w:t>needs to change: the ID can remain the same, even if the information it identifies</w:t>
+      </w:r>
+    </w:p>
+    <w:p>
+      <w:pPr>
+        <w:pStyle w:val="NoSpacing"/>
+      </w:pPr>
+      <w:r>
+        <w:t>changes. Anything that is meaningful to humans may need to change sometime in</w:t>
+      </w:r>
+    </w:p>
+    <w:p>
+      <w:pPr>
+        <w:pStyle w:val="NoSpacing"/>
+      </w:pPr>
+      <w:r>
+        <w:t>the future</w:t>
+      </w:r>
+      <w:r>
+        <w:rPr>
+          <w:rFonts w:hint="eastAsia"/>
+        </w:rPr>
+        <w:t>—</w:t>
+      </w:r>
+      <w:r>
+        <w:t>and if that information is duplicated, all the redundant copies need to be</w:t>
+      </w:r>
+    </w:p>
+    <w:p>
+      <w:pPr>
+        <w:pStyle w:val="NoSpacing"/>
+      </w:pPr>
+      <w:r>
+        <w:t>updated. That incurs write overheads, and risks inconsistencies (where some copies</w:t>
+      </w:r>
+    </w:p>
+    <w:p>
+      <w:pPr>
+        <w:pStyle w:val="NoSpacing"/>
+      </w:pPr>
+      <w:r>
+        <w:t>of the information are updated but others aren</w:t>
+      </w:r>
+      <w:r>
+        <w:rPr>
+          <w:rFonts w:hint="eastAsia"/>
+        </w:rPr>
+        <w:t>’</w:t>
+      </w:r>
+      <w:r>
+        <w:t>t). Removing such duplication is the</w:t>
+      </w:r>
+    </w:p>
+    <w:p>
+      <w:pPr>
+        <w:pStyle w:val="NoSpacing"/>
+      </w:pPr>
+      <w:r>
+        <w:t xml:space="preserve">key idea behind </w:t>
+      </w:r>
+      <w:r>
+        <w:rPr>
+          <w:rFonts w:ascii="MinionPro-It" w:eastAsia="MinionPro-It" w:cs="MinionPro-It"/>
+          <w:i/>
+          <w:iCs/>
+        </w:rPr>
+        <w:t xml:space="preserve">normalization </w:t>
+      </w:r>
+      <w:r>
+        <w:t>in databases.</w:t>
+      </w:r>
+    </w:p>
+    <w:p>
+      <w:pPr>
+        <w:pStyle w:val="NoSpacing"/>
+      </w:pPr>
+    </w:p>
+    <w:p>
+      <w:pPr>
+        <w:pStyle w:val="NoSpacing"/>
+      </w:pPr>
+      <w:r>
+        <w:t xml:space="preserve">Unfortunately, normalizing this data requires </w:t>
+      </w:r>
+      <w:r>
+        <w:rPr>
+          <w:rFonts w:ascii="MinionPro-It" w:eastAsia="MinionPro-It" w:cs="MinionPro-It"/>
+          <w:i/>
+          <w:iCs/>
+        </w:rPr>
+        <w:t xml:space="preserve">many-to-one </w:t>
+      </w:r>
+      <w:r>
+        <w:t>relationships (many people</w:t>
+      </w:r>
+    </w:p>
+    <w:p>
+      <w:pPr>
+        <w:pStyle w:val="NoSpacing"/>
+      </w:pPr>
+      <w:r>
+        <w:t>live in one particular region, many people work in one particular industry), which</w:t>
+      </w:r>
+    </w:p>
+    <w:p>
+      <w:pPr>
+        <w:pStyle w:val="NoSpacing"/>
+      </w:pPr>
+      <w:r>
+        <w:t>don</w:t>
+      </w:r>
+      <w:r>
+        <w:rPr>
+          <w:rFonts w:hint="eastAsia"/>
+        </w:rPr>
+        <w:t>’</w:t>
+      </w:r>
+      <w:r>
+        <w:t>t fit nicely into the document model. In relational databases, it</w:t>
+      </w:r>
+      <w:r>
+        <w:rPr>
+          <w:rFonts w:hint="eastAsia"/>
+        </w:rPr>
+        <w:t>’</w:t>
+      </w:r>
+      <w:r>
+        <w:t>s normal to refer</w:t>
+      </w:r>
+    </w:p>
+    <w:p>
+      <w:pPr>
+        <w:pStyle w:val="NoSpacing"/>
+      </w:pPr>
+      <w:r>
+        <w:t>to rows in other tables by ID, because joins are easy. In document databases, joins are</w:t>
+      </w:r>
+    </w:p>
+    <w:p>
+      <w:pPr>
+        <w:pStyle w:val="NoSpacing"/>
+      </w:pPr>
+      <w:r>
+        <w:t>not needed for one-to-many tree structures, and support for joins is often weak</w:t>
+      </w:r>
+      <w:r>
+        <w:t>.</w:t>
+      </w:r>
+    </w:p>
+    <w:p>
+      <w:pPr>
+        <w:pStyle w:val="NoSpacing"/>
+      </w:pPr>
+    </w:p>
+    <w:p>
+      <w:pPr>
+        <w:pStyle w:val="NoSpacing"/>
+      </w:pPr>
+      <w:r>
+        <w:t>If the database itself does not support joins, you have to emulate a join in application</w:t>
+      </w:r>
+    </w:p>
+    <w:p>
+      <w:pPr>
+        <w:pStyle w:val="NoSpacing"/>
+      </w:pPr>
+      <w:r>
+        <w:t>code by making multiple queries to the database. (In this case, the lists of regions and</w:t>
+      </w:r>
+    </w:p>
+    <w:p>
+      <w:pPr>
+        <w:pStyle w:val="NoSpacing"/>
+      </w:pPr>
+      <w:r>
+        <w:t>industries are probably small and slow-changing enough that the application can</w:t>
+      </w:r>
+    </w:p>
+    <w:p>
+      <w:pPr>
+        <w:pStyle w:val="NoSpacing"/>
+      </w:pPr>
+      <w:r>
+        <w:t>simply keep them in memory. But nevertheless, the work of making the join is shifted</w:t>
+      </w:r>
+    </w:p>
+    <w:p>
+      <w:pPr>
+        <w:pStyle w:val="NoSpacing"/>
+      </w:pPr>
+      <w:r>
+        <w:t>from the database to the application code.)</w:t>
+      </w:r>
+    </w:p>
+    <w:p>
+      <w:pPr>
+        <w:pStyle w:val="NoSpacing"/>
+      </w:pPr>
+    </w:p>
+    <w:p>
+      <w:pPr>
+        <w:pStyle w:val="NoSpacing"/>
+      </w:pPr>
+      <w:r>
+        <w:t>Moreover, even if the initial version of an application fits well in a join-free document</w:t>
+      </w:r>
+    </w:p>
+    <w:p>
+      <w:pPr>
+        <w:pStyle w:val="NoSpacing"/>
+      </w:pPr>
+      <w:r>
+        <w:lastRenderedPageBreak/>
+        <w:t>model, data has a tendency of becoming more interconnected as features are</w:t>
+      </w:r>
+    </w:p>
+    <w:p>
+      <w:pPr>
+        <w:pStyle w:val="NoSpacing"/>
+      </w:pPr>
+      <w:r>
+        <w:t>added to applications. For example, consider some changes we could make to the</w:t>
+      </w:r>
+    </w:p>
+    <w:p>
+      <w:pPr>
+        <w:pStyle w:val="NoSpacing"/>
+      </w:pPr>
+      <w:r>
+        <w:t>resume example:</w:t>
+      </w:r>
+    </w:p>
+    <w:p>
+      <w:pPr>
+        <w:pStyle w:val="NoSpacing"/>
+        <w:rPr>
+          <w:b/>
+          <w:bCs/>
+        </w:rPr>
+      </w:pPr>
+      <w:r>
+        <w:rPr>
+          <w:b/>
+          <w:bCs/>
+        </w:rPr>
+        <w:t>Organizations and schools as entities</w:t>
+      </w:r>
+      <w:r>
+        <w:rPr>
+          <w:b/>
+          <w:bCs/>
+        </w:rPr>
+        <w:t>:</w:t>
+      </w:r>
+    </w:p>
+    <w:p>
+      <w:pPr>
+        <w:pStyle w:val="NoSpacing"/>
+      </w:pPr>
+      <w:r>
+        <w:t>In the previous description, organization (the company where the user worked)</w:t>
+      </w:r>
+    </w:p>
+    <w:p>
+      <w:pPr>
+        <w:pStyle w:val="NoSpacing"/>
+      </w:pPr>
+      <w:r>
+        <w:t>and school_name (where they studied) are just strings. Perhaps they should be</w:t>
+      </w:r>
+    </w:p>
+    <w:p>
+      <w:pPr>
+        <w:pStyle w:val="NoSpacing"/>
+      </w:pPr>
+      <w:r>
+        <w:t>references to entities instead? Then each organization, school, or university could</w:t>
+      </w:r>
+    </w:p>
+    <w:p>
+      <w:pPr>
+        <w:pStyle w:val="NoSpacing"/>
+      </w:pPr>
+      <w:r>
+        <w:t>have its own web page (with logo, news feed, etc.); each resume could link to the</w:t>
+      </w:r>
+    </w:p>
+    <w:p>
+      <w:pPr>
+        <w:pStyle w:val="NoSpacing"/>
+      </w:pPr>
+      <w:r>
+        <w:t>organizations and schools that it mentions, and include their logos and other</w:t>
+      </w:r>
+    </w:p>
+    <w:p>
+      <w:pPr>
+        <w:pStyle w:val="NoSpacing"/>
+      </w:pPr>
+      <w:r>
+        <w:t>information (see Figure 2-3 for an example from LinkedIn).</w:t>
+      </w:r>
+    </w:p>
+    <w:p>
+      <w:pPr>
+        <w:pStyle w:val="NoSpacing"/>
+        <w:rPr>
+          <w:b/>
+          <w:bCs/>
+        </w:rPr>
+      </w:pPr>
+      <w:r>
+        <w:rPr>
+          <w:b/>
+          <w:bCs/>
+        </w:rPr>
+        <w:t>Recommendations</w:t>
+      </w:r>
+      <w:r>
+        <w:rPr>
+          <w:b/>
+          <w:bCs/>
+        </w:rPr>
+        <w:t>:</w:t>
+      </w:r>
+    </w:p>
+    <w:p>
+      <w:pPr>
+        <w:pStyle w:val="NoSpacing"/>
+      </w:pPr>
+      <w:r>
+        <w:t>Say you want to add a new feature: one user can write a recommendation for</w:t>
+      </w:r>
+    </w:p>
+    <w:p>
+      <w:pPr>
+        <w:pStyle w:val="NoSpacing"/>
+      </w:pPr>
+      <w:r>
+        <w:t>another user. The recommendation is shown on the resume of the user who was</w:t>
+      </w:r>
+    </w:p>
+    <w:p>
+      <w:pPr>
+        <w:pStyle w:val="NoSpacing"/>
+      </w:pPr>
+      <w:r>
+        <w:t>recommended, together with the name and photo of the user making the recommendation.</w:t>
+      </w:r>
+    </w:p>
+    <w:p>
+      <w:pPr>
+        <w:pStyle w:val="NoSpacing"/>
+      </w:pPr>
+      <w:r>
+        <w:t>If the recommender updates their photo, any recommendations they</w:t>
+      </w:r>
+    </w:p>
+    <w:p>
+      <w:pPr>
+        <w:pStyle w:val="NoSpacing"/>
+      </w:pPr>
+      <w:r>
+        <w:t>have written need to reflect the new photo. Therefore, the recommendation</w:t>
+      </w:r>
+    </w:p>
+    <w:p>
+      <w:pPr>
+        <w:pStyle w:val="NoSpacing"/>
+      </w:pPr>
+      <w:r>
+        <w:t>should have a reference to the author</w:t>
+      </w:r>
+      <w:r>
+        <w:rPr>
+          <w:rFonts w:hint="eastAsia"/>
+        </w:rPr>
+        <w:t>’</w:t>
+      </w:r>
+      <w:r>
+        <w:t>s profile.</w:t>
+      </w:r>
+    </w:p>
+    <w:p>
+      <w:pPr>
+        <w:pStyle w:val="NoSpacing"/>
+      </w:pPr>
+    </w:p>
+    <w:p>
+      <w:pPr>
+        <w:rPr>
+          <w:b/>
+          <w:bCs/>
+        </w:rPr>
+      </w:pPr>
+      <w:r>
+        <w:rPr>
+          <w:b/>
+          <w:bCs/>
+        </w:rPr>
+        <w:t>these new features require many-to-many relationships.</w:t>
       </w:r>
     </w:p>
     <w:p>
@@ -2501,7 +3228,6 @@
         <w:pStyle w:val="Heading3"/>
       </w:pPr>
       <w:r>
-        <w:lastRenderedPageBreak/>
         <w:t>Are Document Databases Repeating History?</w:t>
       </w:r>
     </w:p>
@@ -2940,6 +3666,7 @@
           <w:b/>
           <w:bCs/>
         </w:rPr>
+        <w:lastRenderedPageBreak/>
         <w:t>The Network Model</w:t>
       </w:r>
       <w:r>
@@ -3155,7 +3882,6 @@
         <w:pStyle w:val="NoSpacing"/>
       </w:pPr>
       <w:r>
-        <w:lastRenderedPageBreak/>
         <w:t>A query in CODASYL was performed by moving a cursor through the database by</w:t>
       </w:r>
     </w:p>
@@ -3387,13 +4113,7 @@
         <w:t>’</w:t>
       </w:r>
       <w:r>
-        <w:t>s it. There are no labyrinthine</w:t>
-      </w:r>
-      <w:r>
-        <w:t xml:space="preserve"> </w:t>
-      </w:r>
-      <w:r>
-        <w:t>nested structures, no complicated access paths to follow if you want to look</w:t>
+        <w:t>s it. There are no labyrinthine nested structures, no complicated access paths to follow if you want to look</w:t>
       </w:r>
     </w:p>
     <w:p>
@@ -3454,6 +4174,7 @@
         <w:pStyle w:val="NoSpacing"/>
       </w:pPr>
       <w:r>
+        <w:lastRenderedPageBreak/>
         <w:t xml:space="preserve">the </w:t>
       </w:r>
       <w:r>
@@ -3479,36 +4200,19 @@
           <w:b/>
           <w:bCs/>
         </w:rPr>
-        <w:t>but the big difference is that they are made automatically by</w:t>
-      </w:r>
-      <w:r>
-        <w:rPr>
-          <w:b/>
-          <w:bCs/>
-        </w:rPr>
+        <w:t>but the big difference is that they are made automatically by the query optimizer, not by the application developer,</w:t>
+      </w:r>
+      <w:r>
+        <w:t xml:space="preserve"> so we rarely need to think</w:t>
+      </w:r>
+      <w:r>
         <w:t xml:space="preserve"> </w:t>
       </w:r>
       <w:r>
-        <w:rPr>
-          <w:b/>
-          <w:bCs/>
-        </w:rPr>
-        <w:t>the query optimizer, not by the application developer,</w:t>
-      </w:r>
-      <w:r>
-        <w:t xml:space="preserve"> so we rarely need to think</w:t>
-      </w:r>
-      <w:r>
-        <w:t xml:space="preserve"> </w:t>
-      </w:r>
-      <w:r>
         <w:t>about them.</w:t>
       </w:r>
       <w:r>
-        <w:t xml:space="preserve"> </w:t>
-      </w:r>
-      <w:r>
-        <w:t>If you want to query your data in new ways, you can just declare a new index, and</w:t>
+        <w:t xml:space="preserve"> If you want to query your data in new ways, you can just declare a new index, and</w:t>
       </w:r>
     </w:p>
     <w:p>
@@ -3563,13 +4267,7 @@
         <w:t xml:space="preserve"> </w:t>
       </w:r>
       <w:r>
-        <w:t>The relational model thus made it much easier to add</w:t>
-      </w:r>
-      <w:r>
-        <w:t xml:space="preserve"> </w:t>
-      </w:r>
-      <w:r>
-        <w:t>new features to applications.</w:t>
+        <w:t>The relational model thus made it much easier to add new features to applications.</w:t>
       </w:r>
     </w:p>
     <w:p>
@@ -3588,19 +4286,7 @@
         <w:t>A</w:t>
       </w:r>
       <w:r>
-        <w:t xml:space="preserve"> key insight of the</w:t>
-      </w:r>
-      <w:r>
-        <w:t xml:space="preserve"> </w:t>
-      </w:r>
-      <w:r>
-        <w:t>relational model was this: you only need to build a query optimizer once, and then all</w:t>
-      </w:r>
-      <w:r>
-        <w:t xml:space="preserve"> </w:t>
-      </w:r>
-      <w:r>
-        <w:t>applications that use the database can benefit from it. If you don</w:t>
+        <w:t xml:space="preserve"> key insight of the relational model was this: you only need to build a query optimizer once, and then all applications that use the database can benefit from it. If you don</w:t>
       </w:r>
       <w:r>
         <w:rPr>
@@ -3609,13 +4295,7 @@
         <w:t>’</w:t>
       </w:r>
       <w:r>
-        <w:t>t have a query optimizer,</w:t>
-      </w:r>
-      <w:r>
-        <w:t xml:space="preserve"> </w:t>
-      </w:r>
-      <w:r>
-        <w:t>it</w:t>
+        <w:t>t have a query optimizer, it</w:t>
       </w:r>
       <w:r>
         <w:rPr>
@@ -3630,13 +4310,7 @@
         <w:t>-</w:t>
       </w:r>
       <w:r>
-        <w:t>code the access paths for a particular query than to write a</w:t>
-      </w:r>
-      <w:r>
-        <w:t xml:space="preserve"> </w:t>
-      </w:r>
-      <w:r>
-        <w:t>general-purpose optimizer</w:t>
+        <w:t>code the access paths for a particular query than to write a general-purpose optimizer</w:t>
       </w:r>
       <w:r>
         <w:rPr>
@@ -3768,13 +4442,7 @@
         <w:t>)</w:t>
       </w:r>
       <w:r>
-        <w:t xml:space="preserve"> within their parent record rather than in a separate</w:t>
-      </w:r>
-      <w:r>
-        <w:t xml:space="preserve"> </w:t>
-      </w:r>
-      <w:r>
-        <w:t>table.</w:t>
+        <w:t xml:space="preserve"> within their parent record rather than in a separate table.</w:t>
       </w:r>
       <w:r>
         <w:t xml:space="preserve"> </w:t>
@@ -3807,13 +4475,7 @@
         <w:t>relational and document databases are not fundamentally different</w:t>
       </w:r>
       <w:r>
-        <w:t>: in both</w:t>
-      </w:r>
-      <w:r>
-        <w:t xml:space="preserve"> </w:t>
-      </w:r>
-      <w:r>
-        <w:t>cases, the related item is referenced by a</w:t>
+        <w:t>: in both cases, the related item is referenced by a</w:t>
       </w:r>
       <w:r>
         <w:t xml:space="preserve"> </w:t>
@@ -3857,11 +4519,7 @@
         <w:t xml:space="preserve"> </w:t>
       </w:r>
       <w:r>
-        <w:t xml:space="preserve">in the relational model and </w:t>
-      </w:r>
-      <w:r>
-        <w:lastRenderedPageBreak/>
-        <w:t xml:space="preserve">a </w:t>
+        <w:t xml:space="preserve">in the relational model and a </w:t>
       </w:r>
       <w:r>
         <w:rPr>
@@ -4039,10 +4697,7 @@
         <w:t>data model</w:t>
       </w:r>
       <w:r>
-        <w:t xml:space="preserve"> are</w:t>
-      </w:r>
-      <w:r>
-        <w:t>:</w:t>
+        <w:t xml:space="preserve"> are:</w:t>
       </w:r>
     </w:p>
     <w:p>
@@ -4086,23 +4741,7 @@
           <w:bCs/>
           <w:color w:val="00B050"/>
         </w:rPr>
-        <w:t>better</w:t>
-      </w:r>
-      <w:r>
-        <w:rPr>
-          <w:b/>
-          <w:bCs/>
-          <w:color w:val="00B050"/>
-        </w:rPr>
-        <w:t xml:space="preserve"> </w:t>
-      </w:r>
-      <w:r>
-        <w:rPr>
-          <w:b/>
-          <w:bCs/>
-          <w:color w:val="00B050"/>
-        </w:rPr>
-        <w:t>performance due to locality</w:t>
+        <w:t>better performance due to locality</w:t>
       </w:r>
     </w:p>
     <w:p>
@@ -4124,7 +4763,7 @@
           <w:bCs/>
           <w:color w:val="00B050"/>
         </w:rPr>
-        <w:t>for some applications it is closer to the data</w:t>
+        <w:t>for some applications it is closer to the data structures used by the</w:t>
       </w:r>
       <w:r>
         <w:rPr>
@@ -4140,15 +4779,26 @@
           <w:bCs/>
           <w:color w:val="00B050"/>
         </w:rPr>
-        <w:t>structures used by the</w:t>
-      </w:r>
-      <w:r>
+        <w:t>application.</w:t>
+      </w:r>
+    </w:p>
+    <w:p>
+      <w:pPr>
+        <w:pStyle w:val="NoSpacing"/>
+        <w:ind w:left="360"/>
         <w:rPr>
           <w:b/>
           <w:bCs/>
           <w:color w:val="00B050"/>
         </w:rPr>
-        <w:t xml:space="preserve"> </w:t>
+      </w:pPr>
+    </w:p>
+    <w:p>
+      <w:pPr>
+        <w:pStyle w:val="NoSpacing"/>
+      </w:pPr>
+      <w:r>
+        <w:t xml:space="preserve">The </w:t>
       </w:r>
       <w:r>
         <w:rPr>
@@ -4156,46 +4806,16 @@
           <w:bCs/>
           <w:color w:val="00B050"/>
         </w:rPr>
-        <w:t>application.</w:t>
-      </w:r>
-    </w:p>
-    <w:p>
-      <w:pPr>
-        <w:pStyle w:val="NoSpacing"/>
-        <w:ind w:left="360"/>
-        <w:rPr>
-          <w:b/>
-          <w:bCs/>
+        <w:t>relational model</w:t>
+      </w:r>
+      <w:r>
+        <w:rPr>
           <w:color w:val="00B050"/>
         </w:rPr>
-      </w:pPr>
-    </w:p>
-    <w:p>
-      <w:pPr>
-        <w:pStyle w:val="NoSpacing"/>
-      </w:pPr>
-      <w:r>
-        <w:t xml:space="preserve">The </w:t>
-      </w:r>
-      <w:r>
-        <w:rPr>
-          <w:b/>
-          <w:bCs/>
-          <w:color w:val="00B050"/>
-        </w:rPr>
-        <w:t>relational model</w:t>
-      </w:r>
-      <w:r>
-        <w:rPr>
-          <w:color w:val="00B050"/>
-        </w:rPr>
         <w:t xml:space="preserve"> </w:t>
       </w:r>
       <w:r>
-        <w:t>counters by</w:t>
-      </w:r>
-      <w:r>
-        <w:t>:</w:t>
+        <w:t>counters by:</w:t>
       </w:r>
     </w:p>
     <w:p>
@@ -4216,23 +4836,7 @@
           <w:bCs/>
           <w:color w:val="00B050"/>
         </w:rPr>
-        <w:t>providing better</w:t>
-      </w:r>
-      <w:r>
-        <w:rPr>
-          <w:b/>
-          <w:bCs/>
-          <w:color w:val="00B050"/>
-        </w:rPr>
-        <w:t xml:space="preserve"> </w:t>
-      </w:r>
-      <w:r>
-        <w:rPr>
-          <w:b/>
-          <w:bCs/>
-          <w:color w:val="00B050"/>
-        </w:rPr>
-        <w:t>support for joins, and many-to-one and many-to-many</w:t>
+        <w:t>providing better support for joins, and many-to-one and many-to-many</w:t>
       </w:r>
       <w:r>
         <w:rPr>
@@ -4337,6 +4941,7 @@
           <w:iCs/>
           <w:color w:val="000000"/>
         </w:rPr>
+        <w:lastRenderedPageBreak/>
         <w:t>shredding</w:t>
       </w:r>
       <w:r>
@@ -4568,25 +5173,7 @@
         </w:numPr>
       </w:pPr>
       <w:r>
-        <w:t>The poor support for joins in document databases may or may not be a problem,</w:t>
-      </w:r>
-      <w:r>
-        <w:t xml:space="preserve"> </w:t>
-      </w:r>
-      <w:r>
-        <w:t>depending on the application. For example, many-to-many relationships may never</w:t>
-      </w:r>
-      <w:r>
-        <w:t xml:space="preserve"> </w:t>
-      </w:r>
-      <w:r>
-        <w:t>be needed in an analytics application that uses a document database to record which</w:t>
-      </w:r>
-      <w:r>
-        <w:t xml:space="preserve"> </w:t>
-      </w:r>
-      <w:r>
-        <w:t>events occurred at which time</w:t>
+        <w:t>The poor support for joins in document databases may or may not be a problem, depending on the application. For example, many-to-many relationships may never be needed in an analytics application that uses a document database to record which events occurred at which time</w:t>
       </w:r>
       <w:r>
         <w:t>.</w:t>
@@ -4607,92 +5194,46 @@
         </w:numPr>
       </w:pPr>
       <w:r>
-        <w:t>However, if your application does use many-to-many relationships, the document</w:t>
+        <w:t>However, if your application does use many-to-many relationships, the document model</w:t>
       </w:r>
       <w:r>
         <w:t xml:space="preserve"> </w:t>
       </w:r>
       <w:r>
-        <w:t>model</w:t>
+        <w:t>becomes less appealing. It</w:t>
+      </w:r>
+      <w:r>
+        <w:t>’</w:t>
+      </w:r>
+      <w:r>
+        <w:t>s possible to reduce the need for joins by denormalizing,</w:t>
       </w:r>
       <w:r>
         <w:t xml:space="preserve"> </w:t>
       </w:r>
       <w:r>
-        <w:t>becomes less appealing.</w:t>
+        <w:t>but</w:t>
       </w:r>
       <w:r>
         <w:t xml:space="preserve"> </w:t>
       </w:r>
       <w:r>
-        <w:t>It</w:t>
-      </w:r>
-      <w:r>
-        <w:t>’</w:t>
-      </w:r>
-      <w:r>
-        <w:t>s possible to reduce the need for joins by denormalizing,</w:t>
+        <w:t>then the application code needs to do additional work to keep the denormalized</w:t>
       </w:r>
       <w:r>
         <w:t xml:space="preserve"> </w:t>
       </w:r>
       <w:r>
-        <w:t>but</w:t>
+        <w:t>data</w:t>
       </w:r>
       <w:r>
         <w:t xml:space="preserve"> </w:t>
       </w:r>
       <w:r>
-        <w:t>then the application code needs to do additional work to keep the denormalized</w:t>
-      </w:r>
-      <w:r>
-        <w:t xml:space="preserve"> </w:t>
-      </w:r>
-      <w:r>
-        <w:t>data</w:t>
-      </w:r>
-      <w:r>
-        <w:t xml:space="preserve"> </w:t>
-      </w:r>
-      <w:r>
         <w:t>consistent.</w:t>
       </w:r>
       <w:r>
-        <w:t xml:space="preserve"> </w:t>
-      </w:r>
-      <w:r>
-        <w:t>Joins can be emulated in application code by making</w:t>
-      </w:r>
-      <w:r>
-        <w:t xml:space="preserve"> </w:t>
-      </w:r>
-      <w:r>
-        <w:t>multiple requests to the database, but that also moves complexity into the application</w:t>
-      </w:r>
-      <w:r>
-        <w:t xml:space="preserve"> </w:t>
-      </w:r>
-      <w:r>
-        <w:t xml:space="preserve">and is usually slower than a join performed by specialized code inside </w:t>
-      </w:r>
-      <w:r>
-        <w:lastRenderedPageBreak/>
-        <w:t>the database.</w:t>
-      </w:r>
-      <w:r>
-        <w:t xml:space="preserve"> </w:t>
-      </w:r>
-      <w:r>
-        <w:t>In such cases, using a document model can lead to significantly more complex application</w:t>
-      </w:r>
-      <w:r>
-        <w:t xml:space="preserve"> </w:t>
-      </w:r>
-      <w:r>
-        <w:t>code and worse performance</w:t>
-      </w:r>
-      <w:r>
-        <w:t>.</w:t>
+        <w:t xml:space="preserve"> Joins can be emulated in application code by making multiple requests to the database, but that also moves complexity into the application and is usually slower than a join performed by specialized code inside the database. In such cases, using a document model can lead to significantly more complex application code and worse performance.</w:t>
       </w:r>
     </w:p>
     <w:p>
@@ -4712,13 +5253,7 @@
         <w:pStyle w:val="NoSpacing"/>
       </w:pPr>
       <w:r>
-        <w:t>It</w:t>
-      </w:r>
-      <w:r>
-        <w:t>’</w:t>
-      </w:r>
-      <w:r>
-        <w:t>s not possible to say in general which data model leads to simpler application code;</w:t>
+        <w:t>It’s not possible to say in general which data model leads to simpler application code;</w:t>
       </w:r>
     </w:p>
     <w:p>
@@ -4835,39 +5370,7 @@
           <w:sz w:val="23"/>
           <w:szCs w:val="23"/>
         </w:rPr>
-        <w:t xml:space="preserve">Schema </w:t>
-      </w:r>
-      <w:r>
-        <w:rPr>
-          <w:rFonts w:ascii="MyriadPro-SemiboldCond" w:hAnsi="MyriadPro-SemiboldCond" w:cs="MyriadPro-SemiboldCond"/>
-          <w:sz w:val="23"/>
-          <w:szCs w:val="23"/>
-        </w:rPr>
-        <w:t>F</w:t>
-      </w:r>
-      <w:r>
-        <w:rPr>
-          <w:rFonts w:ascii="MyriadPro-SemiboldCond" w:hAnsi="MyriadPro-SemiboldCond" w:cs="MyriadPro-SemiboldCond"/>
-          <w:sz w:val="23"/>
-          <w:szCs w:val="23"/>
-        </w:rPr>
-        <w:t xml:space="preserve">lexibility in the </w:t>
-      </w:r>
-      <w:r>
-        <w:rPr>
-          <w:rFonts w:ascii="MyriadPro-SemiboldCond" w:hAnsi="MyriadPro-SemiboldCond" w:cs="MyriadPro-SemiboldCond"/>
-          <w:sz w:val="23"/>
-          <w:szCs w:val="23"/>
-        </w:rPr>
-        <w:t>D</w:t>
-      </w:r>
-      <w:r>
-        <w:rPr>
-          <w:rFonts w:ascii="MyriadPro-SemiboldCond" w:hAnsi="MyriadPro-SemiboldCond" w:cs="MyriadPro-SemiboldCond"/>
-          <w:sz w:val="23"/>
-          <w:szCs w:val="23"/>
-        </w:rPr>
-        <w:t xml:space="preserve">ocument </w:t>
+        <w:t xml:space="preserve">Schema Flexibility in the Document </w:t>
       </w:r>
       <w:r>
         <w:rPr>
@@ -4895,31 +5398,7 @@
         </w:numPr>
       </w:pPr>
       <w:r>
-        <w:t>Most document databases, and the JSON support in relational databases, do not</w:t>
-      </w:r>
-      <w:r>
-        <w:t xml:space="preserve"> </w:t>
-      </w:r>
-      <w:r>
-        <w:t>enforce any schema on the data in documents. XML support in relational databases</w:t>
-      </w:r>
-      <w:r>
-        <w:t xml:space="preserve"> </w:t>
-      </w:r>
-      <w:r>
-        <w:t>usually comes with optional schema validation. No schema means that arbitrary keys</w:t>
-      </w:r>
-      <w:r>
-        <w:t xml:space="preserve"> </w:t>
-      </w:r>
-      <w:r>
-        <w:t>and values can be added to a document, and when reading, clients have no guarantees</w:t>
-      </w:r>
-      <w:r>
-        <w:t xml:space="preserve"> </w:t>
-      </w:r>
-      <w:r>
-        <w:t>as to what fields the documents may contain.</w:t>
+        <w:t>Most document databases, and the JSON support in relational databases, do not enforce any schema on the data in documents. XML support in relational databases usually comes with optional schema validation. No schema means that arbitrary keys and values can be added to a document, and when reading, clients have no guarantees as to what fields the documents may contain.</w:t>
       </w:r>
     </w:p>
     <w:p>
@@ -4954,13 +5433,7 @@
         <w:t>’</w:t>
       </w:r>
       <w:r>
-        <w:t>s misleading, as the</w:t>
-      </w:r>
-      <w:r>
-        <w:t xml:space="preserve"> </w:t>
-      </w:r>
-      <w:r>
-        <w:t>code that reads the data usually assumes some kind of structure</w:t>
+        <w:t>s misleading, as the code that reads the data usually assumes some kind of structure</w:t>
       </w:r>
       <w:r>
         <w:rPr>
@@ -4969,22 +5442,10 @@
         <w:t>—</w:t>
       </w:r>
       <w:r>
-        <w:t>i.e., there is an</w:t>
-      </w:r>
-      <w:r>
-        <w:t xml:space="preserve"> </w:t>
-      </w:r>
-      <w:r>
-        <w:t>implicit schema, but it is not enforced by the database</w:t>
-      </w:r>
-      <w:r>
-        <w:t xml:space="preserve">. </w:t>
-      </w:r>
-      <w:r>
-        <w:t>A more accurate term is</w:t>
-      </w:r>
-      <w:r>
-        <w:t xml:space="preserve"> </w:t>
+        <w:t>i.e., there is an implicit schema, but it is not enforced by the database</w:t>
+      </w:r>
+      <w:r>
+        <w:t xml:space="preserve">. A more accurate term is </w:t>
       </w:r>
       <w:r>
         <w:rPr>
@@ -4995,31 +5456,16 @@
         <w:t xml:space="preserve">schema-on-read </w:t>
       </w:r>
       <w:r>
-        <w:t>(the structure of the data is implicit, and only interpreted when the</w:t>
+        <w:t>(the structure of the data is implicit, and only interpreted when the data is read)</w:t>
       </w:r>
       <w:r>
         <w:t xml:space="preserve"> </w:t>
       </w:r>
       <w:r>
-        <w:t>data is read)</w:t>
-      </w:r>
-      <w:r>
-        <w:t xml:space="preserve"> </w:t>
-      </w:r>
-      <w:r>
         <w:t>in contrast with schema-on-write (the traditional approach of relational</w:t>
       </w:r>
       <w:r>
-        <w:t xml:space="preserve"> </w:t>
-      </w:r>
-      <w:r>
-        <w:t>databases, where the schema is explicit and the database ensures all written data conforms</w:t>
-      </w:r>
-      <w:r>
-        <w:t xml:space="preserve"> </w:t>
-      </w:r>
-      <w:r>
-        <w:t>to it)</w:t>
+        <w:t xml:space="preserve"> databases, where the schema is explicit and the database ensures all written data conforms to it)</w:t>
       </w:r>
     </w:p>
     <w:p>
@@ -5036,49 +5482,29 @@
         </w:numPr>
       </w:pPr>
       <w:r>
-        <w:t>Schema-on-read is similar to dynamic (runtime) type checking in programming languages,</w:t>
+        <w:t xml:space="preserve">Schema-on-read is similar to dynamic (runtime) type checking in programming languages, whereas schema-on-write is similar to static (compile-time) type </w:t>
+      </w:r>
+      <w:r>
+        <w:lastRenderedPageBreak/>
+        <w:t>checking. Just as the advocates of static and dynamic type checking have big debates about their relative merits</w:t>
+      </w:r>
+      <w:r>
+        <w:t xml:space="preserve">, </w:t>
+      </w:r>
+      <w:r>
+        <w:t>enforcement of schemas in database is a</w:t>
       </w:r>
       <w:r>
         <w:t xml:space="preserve"> </w:t>
       </w:r>
       <w:r>
-        <w:t>whereas schema-on-write is similar to static (compile-time) type checking.</w:t>
-      </w:r>
-      <w:r>
-        <w:t xml:space="preserve"> </w:t>
-      </w:r>
-      <w:r>
-        <w:t>Just as the advocates of static and dynamic type checking have big debates about their</w:t>
-      </w:r>
-      <w:r>
-        <w:t xml:space="preserve"> </w:t>
-      </w:r>
-      <w:r>
-        <w:t>relative merits</w:t>
-      </w:r>
-      <w:r>
-        <w:t xml:space="preserve">, </w:t>
-      </w:r>
-      <w:r>
-        <w:t>enforcement of schemas in database is a</w:t>
-      </w:r>
-      <w:r>
-        <w:t xml:space="preserve"> </w:t>
-      </w:r>
-      <w:r>
         <w:t>contentiou</w:t>
       </w:r>
       <w:r>
         <w:t>s</w:t>
       </w:r>
       <w:r>
-        <w:t xml:space="preserve"> topic, and in</w:t>
-      </w:r>
-      <w:r>
-        <w:t xml:space="preserve"> </w:t>
-      </w:r>
-      <w:r>
-        <w:t>general there</w:t>
+        <w:t xml:space="preserve"> topic, and in general there</w:t>
       </w:r>
       <w:r>
         <w:t>’</w:t>
@@ -5935,7 +6361,6 @@
           <w:sz w:val="20"/>
           <w:szCs w:val="20"/>
         </w:rPr>
-        <w:lastRenderedPageBreak/>
         <w:t xml:space="preserve">ALTER TABLE </w:t>
       </w:r>
       <w:r>
@@ -6139,13 +6564,7 @@
         </w:numPr>
       </w:pPr>
       <w:r>
-        <w:t>There are many different types of objects, and it is not practical to put each type</w:t>
-      </w:r>
-      <w:r>
-        <w:t xml:space="preserve"> </w:t>
-      </w:r>
-      <w:r>
-        <w:t>of object in its own table.</w:t>
+        <w:t>There are many different types of objects, and it is not practical to put each type of object in its own table.</w:t>
       </w:r>
     </w:p>
     <w:p>
@@ -6157,13 +6576,7 @@
         </w:numPr>
       </w:pPr>
       <w:r>
-        <w:t>The structure of the data is determined by external systems over which you have</w:t>
-      </w:r>
-      <w:r>
-        <w:t xml:space="preserve"> </w:t>
-      </w:r>
-      <w:r>
-        <w:t>no control and which may change at any time.</w:t>
+        <w:t>The structure of the data is determined by external systems over which you have no control and which may change at any time.</w:t>
       </w:r>
     </w:p>
     <w:p>
@@ -6234,39 +6647,7 @@
           <w:sz w:val="23"/>
           <w:szCs w:val="23"/>
         </w:rPr>
-        <w:t xml:space="preserve">Data </w:t>
-      </w:r>
-      <w:r>
-        <w:rPr>
-          <w:rFonts w:ascii="MyriadPro-SemiboldCond" w:hAnsi="MyriadPro-SemiboldCond" w:cs="MyriadPro-SemiboldCond"/>
-          <w:sz w:val="23"/>
-          <w:szCs w:val="23"/>
-        </w:rPr>
-        <w:t>L</w:t>
-      </w:r>
-      <w:r>
-        <w:rPr>
-          <w:rFonts w:ascii="MyriadPro-SemiboldCond" w:hAnsi="MyriadPro-SemiboldCond" w:cs="MyriadPro-SemiboldCond"/>
-          <w:sz w:val="23"/>
-          <w:szCs w:val="23"/>
-        </w:rPr>
-        <w:t xml:space="preserve">ocality for </w:t>
-      </w:r>
-      <w:r>
-        <w:rPr>
-          <w:rFonts w:ascii="MyriadPro-SemiboldCond" w:hAnsi="MyriadPro-SemiboldCond" w:cs="MyriadPro-SemiboldCond"/>
-          <w:sz w:val="23"/>
-          <w:szCs w:val="23"/>
-        </w:rPr>
-        <w:t>Q</w:t>
-      </w:r>
-      <w:r>
-        <w:rPr>
-          <w:rFonts w:ascii="MyriadPro-SemiboldCond" w:hAnsi="MyriadPro-SemiboldCond" w:cs="MyriadPro-SemiboldCond"/>
-          <w:sz w:val="23"/>
-          <w:szCs w:val="23"/>
-        </w:rPr>
-        <w:t>ueries</w:t>
+        <w:t>Data Locality for Queries</w:t>
       </w:r>
     </w:p>
     <w:p>
@@ -6302,7 +6683,11 @@
         <w:t xml:space="preserve"> </w:t>
       </w:r>
       <w:r>
-        <w:t xml:space="preserve">a performance advantage to this </w:t>
+        <w:t xml:space="preserve">a </w:t>
+      </w:r>
+      <w:r>
+        <w:lastRenderedPageBreak/>
+        <w:t xml:space="preserve">performance advantage to this </w:t>
       </w:r>
       <w:r>
         <w:rPr>
@@ -6315,7 +6700,27 @@
         <w:t>storage locality</w:t>
       </w:r>
       <w:r>
-        <w:t>. If data is split across multiple tables, multiple index lookups are required to retrieve it all, which may</w:t>
+        <w:t xml:space="preserve">. If data is split across </w:t>
+      </w:r>
+      <w:r>
+        <w:rPr>
+          <w:b/>
+          <w:bCs/>
+        </w:rPr>
+        <w:t>multiple tables</w:t>
+      </w:r>
+      <w:r>
+        <w:t xml:space="preserve">, </w:t>
+      </w:r>
+      <w:r>
+        <w:rPr>
+          <w:b/>
+          <w:bCs/>
+        </w:rPr>
+        <w:t>multiple index lookups</w:t>
+      </w:r>
+      <w:r>
+        <w:t xml:space="preserve"> are required to retrieve it all, which may</w:t>
       </w:r>
       <w:r>
         <w:t xml:space="preserve"> </w:t>
@@ -6333,13 +6738,7 @@
         </w:numPr>
       </w:pPr>
       <w:r>
-        <w:t>The locality advantage only applies if you need large parts of the document at the</w:t>
-      </w:r>
-      <w:r>
-        <w:t xml:space="preserve"> </w:t>
-      </w:r>
-      <w:r>
-        <w:t xml:space="preserve">same time. The database </w:t>
+        <w:t xml:space="preserve">The locality advantage only applies if you need large parts of the document at the same time. The database </w:t>
       </w:r>
       <w:r>
         <w:rPr>
@@ -6357,35 +6756,7 @@
           <w:bCs/>
           <w:color w:val="FF0000"/>
         </w:rPr>
-        <w:t>Check for Mongo</w:t>
-      </w:r>
-      <w:r>
-        <w:t>)</w:t>
-      </w:r>
-      <w:r>
-        <w:t xml:space="preserve"> needs to load the entire document, even if you</w:t>
-      </w:r>
-      <w:r>
-        <w:t xml:space="preserve"> </w:t>
-      </w:r>
-      <w:r>
-        <w:t>access only a small portion of it, which can be wasteful on large documents. On</w:t>
-      </w:r>
-      <w:r>
-        <w:t xml:space="preserve"> </w:t>
-      </w:r>
-      <w:r>
-        <w:t xml:space="preserve">updates to a document, the entire document usually needs to be </w:t>
-      </w:r>
-      <w:r>
-        <w:rPr>
-          <w:b/>
-          <w:bCs/>
-        </w:rPr>
-        <w:t>rewritten</w:t>
-      </w:r>
-      <w:r>
-        <w:t>(</w:t>
+        <w:t>Not</w:t>
       </w:r>
       <w:r>
         <w:rPr>
@@ -6393,9 +6764,57 @@
           <w:bCs/>
           <w:color w:val="FF0000"/>
         </w:rPr>
+        <w:t xml:space="preserve"> for Mongo</w:t>
+      </w:r>
+      <w:r>
+        <w:rPr>
+          <w:b/>
+          <w:bCs/>
+          <w:color w:val="FF0000"/>
+        </w:rPr>
+        <w:t xml:space="preserve"> DB</w:t>
+      </w:r>
+      <w:r>
+        <w:t>)</w:t>
+      </w:r>
+      <w:r>
+        <w:t xml:space="preserve"> needs to load the entire document, even if you access only a small portion of it, which can be wasteful on large documents. On updates to a document, the entire document usually needs to be </w:t>
+      </w:r>
+      <w:r>
+        <w:rPr>
+          <w:b/>
+          <w:bCs/>
+        </w:rPr>
+        <w:t>rewritten</w:t>
+      </w:r>
+      <w:r>
+        <w:t>(</w:t>
+      </w:r>
+      <w:r>
+        <w:rPr>
+          <w:b/>
+          <w:bCs/>
+          <w:color w:val="FF0000"/>
+        </w:rPr>
         <w:t>Check for Mongo</w:t>
       </w:r>
       <w:r>
+        <w:rPr>
+          <w:b/>
+          <w:bCs/>
+          <w:color w:val="FF0000"/>
+        </w:rPr>
+        <w:t xml:space="preserve"> but I guess he’s right</w:t>
+      </w:r>
+      <w:r>
+        <w:rPr>
+          <w:b/>
+          <w:bCs/>
+          <w:color w:val="FF0000"/>
+        </w:rPr>
+        <w:t xml:space="preserve"> but there is a small padding inside which changes won’t impose a rewrite</w:t>
+      </w:r>
+      <w:r>
         <w:t xml:space="preserve">) </w:t>
       </w:r>
       <w:r>
@@ -6405,13 +6824,7 @@
         <w:t>—</w:t>
       </w:r>
       <w:r>
-        <w:t>only</w:t>
-      </w:r>
-      <w:r>
-        <w:t xml:space="preserve"> </w:t>
-      </w:r>
-      <w:r>
-        <w:t>modifications that don</w:t>
+        <w:t>only modifications that don</w:t>
       </w:r>
       <w:r>
         <w:rPr>
@@ -6420,31 +6833,7 @@
         <w:t>’</w:t>
       </w:r>
       <w:r>
-        <w:t>t change the encoded size of a document can easily be performed</w:t>
-      </w:r>
-      <w:r>
-        <w:t xml:space="preserve"> </w:t>
-      </w:r>
-      <w:r>
-        <w:t>in place. For these reasons, it is generally recommended that you keep</w:t>
-      </w:r>
-      <w:r>
-        <w:t xml:space="preserve"> </w:t>
-      </w:r>
-      <w:r>
-        <w:t>documents fairly small and avoid writes that increase the size of a document.</w:t>
-      </w:r>
-      <w:r>
-        <w:t xml:space="preserve"> </w:t>
-      </w:r>
-      <w:r>
-        <w:t>These performance limitations significantly reduce the set of situations in which</w:t>
-      </w:r>
-      <w:r>
-        <w:t xml:space="preserve"> </w:t>
-      </w:r>
-      <w:r>
-        <w:t>document databases are useful.</w:t>
+        <w:t>t change the encoded size of a document can easily be performed in place. For these reasons, it is generally recommended that you keep documents fairly small and avoid writes that increase the size of a document. These performance limitations significantly reduce the set of situations in which document databases are useful.</w:t>
       </w:r>
     </w:p>
     <w:p>
@@ -6535,7 +6924,13 @@
         <w:t xml:space="preserve">column-family </w:t>
       </w:r>
       <w:r>
-        <w:t>concept in the Bigtable data model (used in Cassandra and</w:t>
+        <w:t>concept in the Bigtable data model</w:t>
+      </w:r>
+      <w:r>
+        <w:t>(nosql)</w:t>
+      </w:r>
+      <w:r>
+        <w:t xml:space="preserve"> (used in Cassandra and</w:t>
       </w:r>
       <w:r>
         <w:t xml:space="preserve"> </w:t>
@@ -6564,11 +6959,275 @@
         <w:pStyle w:val="Heading2"/>
       </w:pPr>
       <w:r>
+        <w:t>Convergence of Document and Relational Databases</w:t>
+      </w:r>
+    </w:p>
+    <w:p>
+      <w:pPr>
+        <w:pStyle w:val="NoSpacing"/>
+        <w:numPr>
+          <w:ilvl w:val="0"/>
+          <w:numId w:val="44"/>
+        </w:numPr>
+      </w:pPr>
+      <w:r>
+        <w:t>Most relational database systems (other than MySQL) have supported XML since the</w:t>
+      </w:r>
+    </w:p>
+    <w:p>
+      <w:pPr>
+        <w:pStyle w:val="NoSpacing"/>
+      </w:pPr>
+      <w:r>
+        <w:t>mid-2000s. This includes functions to make local modifications to XML documents</w:t>
+      </w:r>
+    </w:p>
+    <w:p>
+      <w:pPr>
+        <w:pStyle w:val="NoSpacing"/>
+      </w:pPr>
+      <w:r>
+        <w:t>and the ability to index and query inside XML documents, which allows applications</w:t>
+      </w:r>
+    </w:p>
+    <w:p>
+      <w:pPr>
+        <w:pStyle w:val="NoSpacing"/>
+      </w:pPr>
+      <w:r>
+        <w:t>to use data models very similar to what they would do when using a document database.</w:t>
+      </w:r>
+    </w:p>
+    <w:p>
+      <w:pPr>
+        <w:pStyle w:val="NoSpacing"/>
+      </w:pPr>
+      <w:r>
+        <w:t>PostgreSQL since version 9.3, MySQL since version 5.7, and IBM DB2 since version</w:t>
+      </w:r>
+      <w:r>
+        <w:t xml:space="preserve"> </w:t>
+      </w:r>
+      <w:r>
+        <w:t>10.5 also have a similar level of support for JSON documents. Given the</w:t>
+      </w:r>
+      <w:r>
+        <w:t xml:space="preserve"> </w:t>
+      </w:r>
+      <w:r>
+        <w:t>popularity of JSON for web APIs, it is likely that other relational databases will follow</w:t>
+      </w:r>
+      <w:r>
+        <w:t xml:space="preserve"> </w:t>
+      </w:r>
+      <w:r>
+        <w:t>in their footsteps and add JSON support.</w:t>
+      </w:r>
+    </w:p>
+    <w:p>
+      <w:pPr>
+        <w:pStyle w:val="NoSpacing"/>
+      </w:pPr>
+    </w:p>
+    <w:p>
+      <w:pPr>
+        <w:pStyle w:val="NoSpacing"/>
+        <w:numPr>
+          <w:ilvl w:val="0"/>
+          <w:numId w:val="44"/>
+        </w:numPr>
+      </w:pPr>
+      <w:r>
+        <w:t>On the document database side, RethinkDB supports relational-like joins in its query</w:t>
+      </w:r>
+    </w:p>
+    <w:p>
+      <w:pPr>
+        <w:pStyle w:val="NoSpacing"/>
+      </w:pPr>
+      <w:r>
+        <w:t>language, and some MongoDB drivers automatically resolve database references</w:t>
+      </w:r>
+      <w:r>
+        <w:t xml:space="preserve"> </w:t>
+      </w:r>
+      <w:r>
+        <w:t>(effectively performing a client-side join</w:t>
+      </w:r>
+      <w:r>
+        <w:t>(</w:t>
+      </w:r>
+      <w:r>
+        <w:rPr>
+          <w:color w:val="FF0000"/>
+        </w:rPr>
+        <w:t>But I think with mongo DB lookup it’s handled server</w:t>
+      </w:r>
+      <w:r>
+        <w:rPr>
+          <w:color w:val="FF0000"/>
+        </w:rPr>
+        <w:t>-</w:t>
+      </w:r>
+      <w:r>
+        <w:rPr>
+          <w:color w:val="FF0000"/>
+        </w:rPr>
+        <w:t>side</w:t>
+      </w:r>
+      <w:r>
+        <w:t>)</w:t>
+      </w:r>
+      <w:r>
+        <w:t>, although this is likely to be slower than a</w:t>
+      </w:r>
+      <w:r>
+        <w:t xml:space="preserve"> </w:t>
+      </w:r>
+      <w:r>
+        <w:t>join performed in the database since it requires additional network round-trips and is</w:t>
+      </w:r>
+      <w:r>
+        <w:t xml:space="preserve"> </w:t>
+      </w:r>
+      <w:r>
+        <w:t>less optimized).</w:t>
+      </w:r>
+    </w:p>
+    <w:p>
+      <w:pPr>
+        <w:pStyle w:val="NoSpacing"/>
+      </w:pPr>
+    </w:p>
+    <w:p>
+      <w:pPr>
+        <w:pStyle w:val="NoSpacing"/>
+        <w:numPr>
+          <w:ilvl w:val="0"/>
+          <w:numId w:val="44"/>
+        </w:numPr>
+      </w:pPr>
+      <w:r>
+        <w:t>It seems that relational and document databases are becoming more similar over</w:t>
+      </w:r>
+    </w:p>
+    <w:p>
+      <w:pPr>
+        <w:pStyle w:val="NoSpacing"/>
+      </w:pPr>
+      <w:r>
+        <w:t>time, and that is a good thing: the data models complement each other.</w:t>
+      </w:r>
+      <w:r>
+        <w:rPr>
+          <w:sz w:val="13"/>
+          <w:szCs w:val="13"/>
+        </w:rPr>
+        <w:t xml:space="preserve"> </w:t>
+      </w:r>
+      <w:r>
+        <w:t>If a database</w:t>
+      </w:r>
+    </w:p>
+    <w:p>
+      <w:pPr>
+        <w:pStyle w:val="NoSpacing"/>
+      </w:pPr>
+      <w:r>
+        <w:t>is able to handle document-like data and also perform relational queries on it, applications</w:t>
+      </w:r>
+    </w:p>
+    <w:p>
+      <w:pPr>
+        <w:pStyle w:val="NoSpacing"/>
+      </w:pPr>
+      <w:r>
+        <w:t>can use the combination of features that best fits their needs.</w:t>
+      </w:r>
+    </w:p>
+    <w:p>
+      <w:pPr>
+        <w:pStyle w:val="NoSpacing"/>
+      </w:pPr>
+      <w:r>
+        <w:t>A hybrid of the relational and document models is a good route for databases to take</w:t>
+      </w:r>
+    </w:p>
+    <w:p>
+      <w:pPr>
+        <w:pStyle w:val="NoSpacing"/>
+      </w:pPr>
+      <w:r>
+        <w:t>in the future.</w:t>
+      </w:r>
+    </w:p>
+    <w:p>
+      <w:pPr>
+        <w:pStyle w:val="NoSpacing"/>
+      </w:pPr>
+    </w:p>
+    <w:p>
+      <w:pPr>
+        <w:pStyle w:val="Heading1"/>
+      </w:pPr>
+      <w:r>
         <w:lastRenderedPageBreak/>
-        <w:t>Convergence of Document and Relational Databases</w:t>
+        <w:t xml:space="preserve">Query Languages </w:t>
+      </w:r>
+      <w:r>
+        <w:t>f</w:t>
+      </w:r>
+      <w:r>
+        <w:t>or Data</w:t>
       </w:r>
     </w:p>
     <w:p/>
+    <w:p>
+      <w:pPr>
+        <w:rPr>
+          <w:b/>
+          <w:bCs/>
+          <w:color w:val="FF0000"/>
+        </w:rPr>
+      </w:pPr>
+      <w:r>
+        <w:rPr>
+          <w:b/>
+          <w:bCs/>
+          <w:color w:val="FF0000"/>
+        </w:rPr>
+        <w:t>…………………………………………………………………………….</w:t>
+      </w:r>
+    </w:p>
+    <w:p>
+      <w:pPr>
+        <w:pStyle w:val="Heading1"/>
+      </w:pPr>
+      <w:r>
+        <w:t>Graph-Like Data</w:t>
+      </w:r>
+      <w:r>
+        <w:t xml:space="preserve"> </w:t>
+      </w:r>
+      <w:r>
+        <w:t>Models</w:t>
+      </w:r>
+    </w:p>
+    <w:p/>
+    <w:p/>
+    <w:p>
+      <w:pPr>
+        <w:rPr>
+          <w:color w:val="FF0000"/>
+        </w:rPr>
+      </w:pPr>
+      <w:r>
+        <w:rPr>
+          <w:color w:val="FF0000"/>
+        </w:rPr>
+        <w:t>To Be Read About Later…………………………………………….</w:t>
+      </w:r>
+    </w:p>
     <w:sectPr>
       <w:pgSz w:w="12240" w:h="15840"/>
       <w:pgMar w:top="1440" w:right="1800" w:bottom="1440" w:left="1800" w:header="720" w:footer="720" w:gutter="0"/>
@@ -10120,6 +10779,119 @@
     </w:lvl>
   </w:abstractNum>
   <w:abstractNum w:abstractNumId="39" w15:restartNumberingAfterBreak="0">
+    <w:nsid w:val="6FC53462"/>
+    <w:multiLevelType w:val="hybridMultilevel"/>
+    <w:tmpl w:val="3676BD90"/>
+    <w:lvl w:ilvl="0" w:tplc="04090001">
+      <w:start w:val="1"/>
+      <w:numFmt w:val="bullet"/>
+      <w:lvlText w:val=""/>
+      <w:lvlJc w:val="left"/>
+      <w:pPr>
+        <w:ind w:left="720" w:hanging="360"/>
+      </w:pPr>
+      <w:rPr>
+        <w:rFonts w:ascii="Symbol" w:hAnsi="Symbol" w:hint="default"/>
+      </w:rPr>
+    </w:lvl>
+    <w:lvl w:ilvl="1" w:tplc="04090003" w:tentative="1">
+      <w:start w:val="1"/>
+      <w:numFmt w:val="bullet"/>
+      <w:lvlText w:val="o"/>
+      <w:lvlJc w:val="left"/>
+      <w:pPr>
+        <w:ind w:left="1440" w:hanging="360"/>
+      </w:pPr>
+      <w:rPr>
+        <w:rFonts w:ascii="Courier New" w:hAnsi="Courier New" w:cs="Courier New" w:hint="default"/>
+      </w:rPr>
+    </w:lvl>
+    <w:lvl w:ilvl="2" w:tplc="04090005" w:tentative="1">
+      <w:start w:val="1"/>
+      <w:numFmt w:val="bullet"/>
+      <w:lvlText w:val=""/>
+      <w:lvlJc w:val="left"/>
+      <w:pPr>
+        <w:ind w:left="2160" w:hanging="360"/>
+      </w:pPr>
+      <w:rPr>
+        <w:rFonts w:ascii="Wingdings" w:hAnsi="Wingdings" w:hint="default"/>
+      </w:rPr>
+    </w:lvl>
+    <w:lvl w:ilvl="3" w:tplc="04090001" w:tentative="1">
+      <w:start w:val="1"/>
+      <w:numFmt w:val="bullet"/>
+      <w:lvlText w:val=""/>
+      <w:lvlJc w:val="left"/>
+      <w:pPr>
+        <w:ind w:left="2880" w:hanging="360"/>
+      </w:pPr>
+      <w:rPr>
+        <w:rFonts w:ascii="Symbol" w:hAnsi="Symbol" w:hint="default"/>
+      </w:rPr>
+    </w:lvl>
+    <w:lvl w:ilvl="4" w:tplc="04090003" w:tentative="1">
+      <w:start w:val="1"/>
+      <w:numFmt w:val="bullet"/>
+      <w:lvlText w:val="o"/>
+      <w:lvlJc w:val="left"/>
+      <w:pPr>
+        <w:ind w:left="3600" w:hanging="360"/>
+      </w:pPr>
+      <w:rPr>
+        <w:rFonts w:ascii="Courier New" w:hAnsi="Courier New" w:cs="Courier New" w:hint="default"/>
+      </w:rPr>
+    </w:lvl>
+    <w:lvl w:ilvl="5" w:tplc="04090005" w:tentative="1">
+      <w:start w:val="1"/>
+      <w:numFmt w:val="bullet"/>
+      <w:lvlText w:val=""/>
+      <w:lvlJc w:val="left"/>
+      <w:pPr>
+        <w:ind w:left="4320" w:hanging="360"/>
+      </w:pPr>
+      <w:rPr>
+        <w:rFonts w:ascii="Wingdings" w:hAnsi="Wingdings" w:hint="default"/>
+      </w:rPr>
+    </w:lvl>
+    <w:lvl w:ilvl="6" w:tplc="04090001" w:tentative="1">
+      <w:start w:val="1"/>
+      <w:numFmt w:val="bullet"/>
+      <w:lvlText w:val=""/>
+      <w:lvlJc w:val="left"/>
+      <w:pPr>
+        <w:ind w:left="5040" w:hanging="360"/>
+      </w:pPr>
+      <w:rPr>
+        <w:rFonts w:ascii="Symbol" w:hAnsi="Symbol" w:hint="default"/>
+      </w:rPr>
+    </w:lvl>
+    <w:lvl w:ilvl="7" w:tplc="04090003" w:tentative="1">
+      <w:start w:val="1"/>
+      <w:numFmt w:val="bullet"/>
+      <w:lvlText w:val="o"/>
+      <w:lvlJc w:val="left"/>
+      <w:pPr>
+        <w:ind w:left="5760" w:hanging="360"/>
+      </w:pPr>
+      <w:rPr>
+        <w:rFonts w:ascii="Courier New" w:hAnsi="Courier New" w:cs="Courier New" w:hint="default"/>
+      </w:rPr>
+    </w:lvl>
+    <w:lvl w:ilvl="8" w:tplc="04090005" w:tentative="1">
+      <w:start w:val="1"/>
+      <w:numFmt w:val="bullet"/>
+      <w:lvlText w:val=""/>
+      <w:lvlJc w:val="left"/>
+      <w:pPr>
+        <w:ind w:left="6480" w:hanging="360"/>
+      </w:pPr>
+      <w:rPr>
+        <w:rFonts w:ascii="Wingdings" w:hAnsi="Wingdings" w:hint="default"/>
+      </w:rPr>
+    </w:lvl>
+  </w:abstractNum>
+  <w:abstractNum w:abstractNumId="40" w15:restartNumberingAfterBreak="0">
     <w:nsid w:val="72405C90"/>
     <w:multiLevelType w:val="hybridMultilevel"/>
     <w:tmpl w:val="A7B07CFC"/>
@@ -10232,7 +11004,7 @@
       </w:rPr>
     </w:lvl>
   </w:abstractNum>
-  <w:abstractNum w:abstractNumId="40" w15:restartNumberingAfterBreak="0">
+  <w:abstractNum w:abstractNumId="41" w15:restartNumberingAfterBreak="0">
     <w:nsid w:val="73554DEE"/>
     <w:multiLevelType w:val="hybridMultilevel"/>
     <w:tmpl w:val="E3B6833E"/>
@@ -10345,7 +11117,7 @@
       </w:rPr>
     </w:lvl>
   </w:abstractNum>
-  <w:abstractNum w:abstractNumId="41" w15:restartNumberingAfterBreak="0">
+  <w:abstractNum w:abstractNumId="42" w15:restartNumberingAfterBreak="0">
     <w:nsid w:val="73BC4502"/>
     <w:multiLevelType w:val="hybridMultilevel"/>
     <w:tmpl w:val="329E6890"/>
@@ -10458,7 +11230,7 @@
       </w:rPr>
     </w:lvl>
   </w:abstractNum>
-  <w:abstractNum w:abstractNumId="42" w15:restartNumberingAfterBreak="0">
+  <w:abstractNum w:abstractNumId="43" w15:restartNumberingAfterBreak="0">
     <w:nsid w:val="78CB4BDE"/>
     <w:multiLevelType w:val="hybridMultilevel"/>
     <w:tmpl w:val="A5401418"/>
@@ -10623,13 +11395,13 @@
     <w:abstractNumId w:val="21"/>
   </w:num>
   <w:num w:numId="18">
-    <w:abstractNumId w:val="40"/>
+    <w:abstractNumId w:val="41"/>
   </w:num>
   <w:num w:numId="19">
-    <w:abstractNumId w:val="41"/>
+    <w:abstractNumId w:val="42"/>
   </w:num>
   <w:num w:numId="20">
-    <w:abstractNumId w:val="42"/>
+    <w:abstractNumId w:val="43"/>
   </w:num>
   <w:num w:numId="21">
     <w:abstractNumId w:val="12"/>
@@ -10692,13 +11464,16 @@
     <w:abstractNumId w:val="32"/>
   </w:num>
   <w:num w:numId="41">
-    <w:abstractNumId w:val="39"/>
+    <w:abstractNumId w:val="40"/>
   </w:num>
   <w:num w:numId="42">
     <w:abstractNumId w:val="16"/>
   </w:num>
   <w:num w:numId="43">
     <w:abstractNumId w:val="17"/>
+  </w:num>
+  <w:num w:numId="44">
+    <w:abstractNumId w:val="39"/>
   </w:num>
 </w:numbering>
 </file>

</xml_diff>